<commit_message>
[Report3] Fix usecase doctor description
</commit_message>
<xml_diff>
--- a/Document/Report/Report 3_danhtc.docx
+++ b/Document/Report/Report 3_danhtc.docx
@@ -439,11 +439,9 @@
             <w:gridSpan w:val="4"/>
           </w:tcPr>
           <w:p>
-            <w:proofErr w:type="spellStart"/>
             <w:r>
               <w:t>DanhTC</w:t>
             </w:r>
-            <w:proofErr w:type="spellEnd"/>
           </w:p>
         </w:tc>
       </w:tr>
@@ -1328,11 +1326,9 @@
             <w:gridSpan w:val="4"/>
           </w:tcPr>
           <w:p>
-            <w:proofErr w:type="spellStart"/>
             <w:r>
               <w:t>DanhTC</w:t>
             </w:r>
-            <w:proofErr w:type="spellEnd"/>
           </w:p>
         </w:tc>
       </w:tr>
@@ -2241,11 +2237,9 @@
             <w:gridSpan w:val="4"/>
           </w:tcPr>
           <w:p>
-            <w:proofErr w:type="spellStart"/>
             <w:r>
               <w:t>DanhTC</w:t>
             </w:r>
-            <w:proofErr w:type="spellEnd"/>
           </w:p>
         </w:tc>
       </w:tr>
@@ -3042,11 +3036,9 @@
             <w:gridSpan w:val="4"/>
           </w:tcPr>
           <w:p>
-            <w:proofErr w:type="spellStart"/>
             <w:r>
               <w:t>DanhTC</w:t>
             </w:r>
-            <w:proofErr w:type="spellEnd"/>
           </w:p>
         </w:tc>
       </w:tr>
@@ -3899,11 +3891,9 @@
             <w:gridSpan w:val="4"/>
           </w:tcPr>
           <w:p>
-            <w:proofErr w:type="spellStart"/>
             <w:r>
               <w:t>DanhTC</w:t>
             </w:r>
-            <w:proofErr w:type="spellEnd"/>
           </w:p>
         </w:tc>
       </w:tr>
@@ -4696,11 +4686,9 @@
             <w:gridSpan w:val="4"/>
           </w:tcPr>
           <w:p>
-            <w:proofErr w:type="spellStart"/>
             <w:r>
               <w:t>DanhTC</w:t>
             </w:r>
-            <w:proofErr w:type="spellEnd"/>
           </w:p>
         </w:tc>
       </w:tr>
@@ -5562,11 +5550,9 @@
             <w:gridSpan w:val="4"/>
           </w:tcPr>
           <w:p>
-            <w:proofErr w:type="spellStart"/>
             <w:r>
               <w:t>DanhTC</w:t>
             </w:r>
-            <w:proofErr w:type="spellEnd"/>
           </w:p>
         </w:tc>
       </w:tr>
@@ -5655,7 +5641,7 @@
               <w:t xml:space="preserve"> </w:t>
             </w:r>
             <w:r>
-              <w:t>Patient</w:t>
+              <w:t>Doctor</w:t>
             </w:r>
           </w:p>
           <w:p>
@@ -5669,10 +5655,15 @@
               <w:t xml:space="preserve">This use case is </w:t>
             </w:r>
             <w:r>
-              <w:t>doctor u</w:t>
-            </w:r>
-            <w:r>
-              <w:t>ploading attachment</w:t>
+              <w:t xml:space="preserve">doctor </w:t>
+            </w:r>
+            <w:r>
+              <w:t>upload</w:t>
+            </w:r>
+            <w:bookmarkStart w:id="3" w:name="_GoBack"/>
+            <w:bookmarkEnd w:id="3"/>
+            <w:r>
+              <w:t xml:space="preserve"> attachment</w:t>
             </w:r>
             <w:r>
               <w:t>.</w:t>
@@ -5753,10 +5744,22 @@
               <w:t xml:space="preserve">Preconditions: </w:t>
             </w:r>
             <w:r>
-              <w:t>User must log in with role “</w:t>
-            </w:r>
-            <w:r>
-              <w:t>Patient</w:t>
+              <w:t>User must log</w:t>
+            </w:r>
+            <w:r>
+              <w:t>ging -</w:t>
+            </w:r>
+            <w:r>
+              <w:t xml:space="preserve"> in </w:t>
+            </w:r>
+            <w:r>
+              <w:t>as</w:t>
+            </w:r>
+            <w:r>
+              <w:t xml:space="preserve"> “</w:t>
+            </w:r>
+            <w:r>
+              <w:t>Doctor</w:t>
             </w:r>
             <w:r>
               <w:t>”.</w:t>
@@ -6020,44 +6023,18 @@
                 </w:p>
                 <w:p>
                   <w:r>
-                    <w:t xml:space="preserve">If upload successfully, system will </w:t>
-                  </w:r>
-                  <w:r>
-                    <w:t>display</w:t>
-                  </w:r>
-                  <w:r>
-                    <w:t xml:space="preserve"> message “</w:t>
-                  </w:r>
-                  <w:r>
-                    <w:t>U</w:t>
-                  </w:r>
-                  <w:r>
-                    <w:t>pload successfully”.</w:t>
-                  </w:r>
-                </w:p>
-                <w:p>
-                  <w:r>
-                    <w:t xml:space="preserve">If happen errors about system/internet connection, system will </w:t>
-                  </w:r>
-                  <w:r>
-                    <w:t>display</w:t>
-                  </w:r>
-                  <w:r>
-                    <w:t xml:space="preserve"> “</w:t>
-                  </w:r>
-                  <w:r>
-                    <w:t>U</w:t>
-                  </w:r>
-                  <w:r>
-                    <w:t>pload fail”.</w:t>
+                    <w:t>If upload successfully, system will display message “Upload successfully”.</w:t>
+                  </w:r>
+                </w:p>
+                <w:p>
+                  <w:r>
+                    <w:t>If happen errors about system/internet connection, system will display “Upload fail”.</w:t>
                   </w:r>
                 </w:p>
               </w:tc>
             </w:tr>
           </w:tbl>
           <w:p>
-            <w:bookmarkStart w:id="3" w:name="_GoBack"/>
-            <w:bookmarkEnd w:id="3"/>
             <w:r>
               <w:rPr>
                 <w:b/>
@@ -7279,7 +7256,7 @@
 </file>
 
 <file path=customXml/itemProps1.xml><?xml version="1.0" encoding="utf-8"?>
-<ds:datastoreItem xmlns:ds="http://schemas.openxmlformats.org/officeDocument/2006/customXml" ds:itemID="{1DC741D7-7035-4176-B6AF-4EB9BE572AE8}">
+<ds:datastoreItem xmlns:ds="http://schemas.openxmlformats.org/officeDocument/2006/customXml" ds:itemID="{C95D5202-6BA7-4961-B93D-0268CC5F73A6}">
   <ds:schemaRefs>
     <ds:schemaRef ds:uri="http://schemas.openxmlformats.org/officeDocument/2006/bibliography"/>
   </ds:schemaRefs>

</xml_diff>